<commit_message>
lemaradt a doksi végéről
</commit_message>
<xml_diff>
--- a/CornPress(DEMO)Dokumentacio.docx
+++ b/CornPress(DEMO)Dokumentacio.docx
@@ -144,7 +144,7 @@
       <w:pPr>
         <w:numPr>
           <w:ilvl w:val="0"/>
-          <w:numId w:val="1"/>
+          <w:numId w:val="2"/>
         </w:numPr>
         <w:ind w:left="720" w:hanging="360"/>
         <w:contextualSpacing w:val="1"/>
@@ -161,7 +161,7 @@
       <w:pPr>
         <w:numPr>
           <w:ilvl w:val="0"/>
-          <w:numId w:val="1"/>
+          <w:numId w:val="2"/>
         </w:numPr>
         <w:ind w:left="720" w:hanging="360"/>
         <w:contextualSpacing w:val="1"/>
@@ -179,7 +179,7 @@
       <w:pPr>
         <w:numPr>
           <w:ilvl w:val="0"/>
-          <w:numId w:val="1"/>
+          <w:numId w:val="2"/>
         </w:numPr>
         <w:ind w:left="720" w:hanging="360"/>
         <w:contextualSpacing w:val="1"/>
@@ -197,7 +197,7 @@
       <w:pPr>
         <w:numPr>
           <w:ilvl w:val="0"/>
-          <w:numId w:val="1"/>
+          <w:numId w:val="2"/>
         </w:numPr>
         <w:ind w:left="720" w:hanging="360"/>
         <w:contextualSpacing w:val="1"/>
@@ -246,7 +246,7 @@
       <w:pPr>
         <w:numPr>
           <w:ilvl w:val="0"/>
-          <w:numId w:val="6"/>
+          <w:numId w:val="7"/>
         </w:numPr>
         <w:ind w:left="720" w:hanging="360"/>
         <w:contextualSpacing w:val="1"/>
@@ -272,7 +272,7 @@
       <w:pPr>
         <w:numPr>
           <w:ilvl w:val="0"/>
-          <w:numId w:val="6"/>
+          <w:numId w:val="7"/>
         </w:numPr>
         <w:ind w:left="720" w:hanging="360"/>
         <w:contextualSpacing w:val="1"/>
@@ -298,7 +298,7 @@
       <w:pPr>
         <w:numPr>
           <w:ilvl w:val="0"/>
-          <w:numId w:val="6"/>
+          <w:numId w:val="7"/>
         </w:numPr>
         <w:ind w:left="720" w:hanging="360"/>
         <w:contextualSpacing w:val="1"/>
@@ -360,7 +360,7 @@
       <w:pPr>
         <w:numPr>
           <w:ilvl w:val="0"/>
-          <w:numId w:val="5"/>
+          <w:numId w:val="6"/>
         </w:numPr>
         <w:spacing w:line="240" w:lineRule="auto"/>
         <w:ind w:left="720" w:hanging="360"/>
@@ -381,7 +381,7 @@
       <w:pPr>
         <w:numPr>
           <w:ilvl w:val="1"/>
-          <w:numId w:val="5"/>
+          <w:numId w:val="6"/>
         </w:numPr>
         <w:spacing w:line="240" w:lineRule="auto"/>
         <w:ind w:left="1440" w:hanging="360"/>
@@ -414,7 +414,7 @@
       <w:pPr>
         <w:numPr>
           <w:ilvl w:val="1"/>
-          <w:numId w:val="5"/>
+          <w:numId w:val="6"/>
         </w:numPr>
         <w:spacing w:before="60" w:line="240" w:lineRule="auto"/>
         <w:ind w:left="1440" w:hanging="360"/>
@@ -438,7 +438,7 @@
       <w:pPr>
         <w:numPr>
           <w:ilvl w:val="1"/>
-          <w:numId w:val="5"/>
+          <w:numId w:val="6"/>
         </w:numPr>
         <w:spacing w:before="60" w:line="240" w:lineRule="auto"/>
         <w:ind w:left="1440" w:hanging="360"/>
@@ -459,7 +459,7 @@
       <w:pPr>
         <w:numPr>
           <w:ilvl w:val="1"/>
-          <w:numId w:val="5"/>
+          <w:numId w:val="6"/>
         </w:numPr>
         <w:spacing w:before="60" w:line="240" w:lineRule="auto"/>
         <w:ind w:left="1440" w:hanging="360"/>
@@ -480,7 +480,7 @@
       <w:pPr>
         <w:numPr>
           <w:ilvl w:val="0"/>
-          <w:numId w:val="5"/>
+          <w:numId w:val="6"/>
         </w:numPr>
         <w:spacing w:after="0" w:before="0" w:line="240" w:lineRule="auto"/>
         <w:ind w:left="720" w:hanging="360"/>
@@ -502,7 +502,7 @@
       <w:pPr>
         <w:numPr>
           <w:ilvl w:val="1"/>
-          <w:numId w:val="5"/>
+          <w:numId w:val="6"/>
         </w:numPr>
         <w:spacing w:after="0" w:before="0" w:line="240" w:lineRule="auto"/>
         <w:ind w:left="1440" w:hanging="360"/>
@@ -524,7 +524,7 @@
       <w:pPr>
         <w:numPr>
           <w:ilvl w:val="1"/>
-          <w:numId w:val="5"/>
+          <w:numId w:val="6"/>
         </w:numPr>
         <w:spacing w:after="0" w:before="0" w:line="240" w:lineRule="auto"/>
         <w:ind w:left="1440" w:hanging="360"/>
@@ -546,7 +546,7 @@
       <w:pPr>
         <w:numPr>
           <w:ilvl w:val="2"/>
-          <w:numId w:val="5"/>
+          <w:numId w:val="6"/>
         </w:numPr>
         <w:spacing w:after="0" w:before="0" w:line="240" w:lineRule="auto"/>
         <w:ind w:left="2160" w:hanging="360"/>
@@ -573,7 +573,7 @@
       <w:pPr>
         <w:numPr>
           <w:ilvl w:val="2"/>
-          <w:numId w:val="5"/>
+          <w:numId w:val="6"/>
         </w:numPr>
         <w:spacing w:after="0" w:before="0" w:line="240" w:lineRule="auto"/>
         <w:ind w:left="2160" w:hanging="360"/>
@@ -629,7 +629,7 @@
       <w:pPr>
         <w:numPr>
           <w:ilvl w:val="0"/>
-          <w:numId w:val="2"/>
+          <w:numId w:val="3"/>
         </w:numPr>
         <w:ind w:left="720" w:hanging="360"/>
         <w:contextualSpacing w:val="1"/>
@@ -646,7 +646,7 @@
       <w:pPr>
         <w:numPr>
           <w:ilvl w:val="1"/>
-          <w:numId w:val="2"/>
+          <w:numId w:val="3"/>
         </w:numPr>
         <w:ind w:left="1440" w:hanging="360"/>
         <w:contextualSpacing w:val="1"/>
@@ -663,7 +663,7 @@
       <w:pPr>
         <w:numPr>
           <w:ilvl w:val="1"/>
-          <w:numId w:val="2"/>
+          <w:numId w:val="3"/>
         </w:numPr>
         <w:ind w:left="1440" w:hanging="360"/>
         <w:contextualSpacing w:val="1"/>
@@ -680,7 +680,7 @@
       <w:pPr>
         <w:numPr>
           <w:ilvl w:val="0"/>
-          <w:numId w:val="2"/>
+          <w:numId w:val="3"/>
         </w:numPr>
         <w:ind w:left="720" w:hanging="360"/>
         <w:contextualSpacing w:val="1"/>
@@ -702,7 +702,7 @@
       <w:pPr>
         <w:numPr>
           <w:ilvl w:val="0"/>
-          <w:numId w:val="2"/>
+          <w:numId w:val="3"/>
         </w:numPr>
         <w:ind w:left="720" w:hanging="360"/>
         <w:contextualSpacing w:val="1"/>
@@ -719,7 +719,7 @@
       <w:pPr>
         <w:numPr>
           <w:ilvl w:val="0"/>
-          <w:numId w:val="2"/>
+          <w:numId w:val="3"/>
         </w:numPr>
         <w:ind w:left="720" w:hanging="360"/>
         <w:contextualSpacing w:val="1"/>
@@ -736,7 +736,7 @@
       <w:pPr>
         <w:numPr>
           <w:ilvl w:val="0"/>
-          <w:numId w:val="2"/>
+          <w:numId w:val="3"/>
         </w:numPr>
         <w:ind w:left="720" w:hanging="360"/>
         <w:contextualSpacing w:val="1"/>
@@ -753,7 +753,7 @@
       <w:pPr>
         <w:numPr>
           <w:ilvl w:val="0"/>
-          <w:numId w:val="2"/>
+          <w:numId w:val="3"/>
         </w:numPr>
         <w:ind w:left="720" w:hanging="360"/>
         <w:contextualSpacing w:val="1"/>
@@ -770,7 +770,7 @@
       <w:pPr>
         <w:numPr>
           <w:ilvl w:val="0"/>
-          <w:numId w:val="2"/>
+          <w:numId w:val="3"/>
         </w:numPr>
         <w:ind w:left="720" w:hanging="360"/>
         <w:contextualSpacing w:val="1"/>
@@ -787,7 +787,7 @@
       <w:pPr>
         <w:numPr>
           <w:ilvl w:val="0"/>
-          <w:numId w:val="2"/>
+          <w:numId w:val="3"/>
         </w:numPr>
         <w:ind w:left="720" w:hanging="360"/>
         <w:contextualSpacing w:val="1"/>
@@ -804,7 +804,7 @@
       <w:pPr>
         <w:numPr>
           <w:ilvl w:val="1"/>
-          <w:numId w:val="2"/>
+          <w:numId w:val="3"/>
         </w:numPr>
         <w:ind w:left="1440" w:hanging="360"/>
         <w:contextualSpacing w:val="1"/>
@@ -853,7 +853,7 @@
       <w:pPr>
         <w:numPr>
           <w:ilvl w:val="0"/>
-          <w:numId w:val="3"/>
+          <w:numId w:val="4"/>
         </w:numPr>
         <w:ind w:left="720" w:hanging="360"/>
         <w:contextualSpacing w:val="1"/>
@@ -870,7 +870,7 @@
       <w:pPr>
         <w:numPr>
           <w:ilvl w:val="0"/>
-          <w:numId w:val="3"/>
+          <w:numId w:val="4"/>
         </w:numPr>
         <w:ind w:left="720" w:hanging="360"/>
         <w:contextualSpacing w:val="1"/>
@@ -887,7 +887,7 @@
       <w:pPr>
         <w:numPr>
           <w:ilvl w:val="0"/>
-          <w:numId w:val="3"/>
+          <w:numId w:val="4"/>
         </w:numPr>
         <w:ind w:left="720" w:hanging="360"/>
         <w:contextualSpacing w:val="1"/>
@@ -904,7 +904,7 @@
       <w:pPr>
         <w:numPr>
           <w:ilvl w:val="0"/>
-          <w:numId w:val="3"/>
+          <w:numId w:val="4"/>
         </w:numPr>
         <w:ind w:left="720" w:hanging="360"/>
         <w:contextualSpacing w:val="1"/>
@@ -955,7 +955,7 @@
       <w:pPr>
         <w:numPr>
           <w:ilvl w:val="0"/>
-          <w:numId w:val="4"/>
+          <w:numId w:val="5"/>
         </w:numPr>
         <w:ind w:left="720" w:hanging="360"/>
         <w:contextualSpacing w:val="1"/>
@@ -972,7 +972,7 @@
       <w:pPr>
         <w:numPr>
           <w:ilvl w:val="0"/>
-          <w:numId w:val="4"/>
+          <w:numId w:val="5"/>
         </w:numPr>
         <w:ind w:left="720" w:hanging="360"/>
         <w:contextualSpacing w:val="1"/>
@@ -989,7 +989,7 @@
       <w:pPr>
         <w:numPr>
           <w:ilvl w:val="0"/>
-          <w:numId w:val="4"/>
+          <w:numId w:val="5"/>
         </w:numPr>
         <w:ind w:left="720" w:hanging="360"/>
         <w:contextualSpacing w:val="1"/>
@@ -1006,7 +1006,7 @@
       <w:pPr>
         <w:numPr>
           <w:ilvl w:val="0"/>
-          <w:numId w:val="4"/>
+          <w:numId w:val="5"/>
         </w:numPr>
         <w:ind w:left="720" w:hanging="360"/>
         <w:contextualSpacing w:val="1"/>
@@ -1017,6 +1017,55 @@
           <w:rtl w:val="0"/>
         </w:rPr>
         <w:t xml:space="preserve">“Expand” visszafordításának funkciója</w:t>
+      </w:r>
+    </w:p>
+    <w:p>
+      <w:pPr>
+        <w:contextualSpacing w:val="0"/>
+        <w:rPr/>
+      </w:pPr>
+      <w:r>
+        <w:rPr>
+          <w:rtl w:val="0"/>
+        </w:rPr>
+      </w:r>
+    </w:p>
+    <w:p>
+      <w:pPr>
+        <w:contextualSpacing w:val="0"/>
+        <w:rPr>
+          <w:b w:val="1"/>
+          <w:sz w:val="24"/>
+          <w:szCs w:val="24"/>
+        </w:rPr>
+      </w:pPr>
+      <w:r>
+        <w:rPr>
+          <w:b w:val="1"/>
+          <w:sz w:val="24"/>
+          <w:szCs w:val="24"/>
+          <w:rtl w:val="0"/>
+        </w:rPr>
+        <w:t xml:space="preserve">Extend:</w:t>
+      </w:r>
+    </w:p>
+    <w:p>
+      <w:pPr>
+        <w:numPr>
+          <w:ilvl w:val="0"/>
+          <w:numId w:val="1"/>
+        </w:numPr>
+        <w:ind w:left="720" w:hanging="360"/>
+        <w:contextualSpacing w:val="1"/>
+        <w:rPr>
+          <w:u w:val="none"/>
+        </w:rPr>
+      </w:pPr>
+      <w:r>
+        <w:rPr>
+          <w:rtl w:val="0"/>
+        </w:rPr>
+        <w:t xml:space="preserve">avalible in the full version</w:t>
       </w:r>
       <w:r>
         <w:rPr>
@@ -1485,6 +1534,116 @@
         <w:ind w:left="720" w:hanging="360"/>
       </w:pPr>
       <w:rPr>
+        <w:u w:val="none"/>
+      </w:rPr>
+    </w:lvl>
+    <w:lvl w:ilvl="1">
+      <w:start w:val="1"/>
+      <w:numFmt w:val="bullet"/>
+      <w:lvlText w:val="○"/>
+      <w:lvlJc w:val="left"/>
+      <w:pPr>
+        <w:ind w:left="1440" w:hanging="360"/>
+      </w:pPr>
+      <w:rPr>
+        <w:u w:val="none"/>
+      </w:rPr>
+    </w:lvl>
+    <w:lvl w:ilvl="2">
+      <w:start w:val="1"/>
+      <w:numFmt w:val="bullet"/>
+      <w:lvlText w:val="■"/>
+      <w:lvlJc w:val="left"/>
+      <w:pPr>
+        <w:ind w:left="2160" w:hanging="360"/>
+      </w:pPr>
+      <w:rPr>
+        <w:u w:val="none"/>
+      </w:rPr>
+    </w:lvl>
+    <w:lvl w:ilvl="3">
+      <w:start w:val="1"/>
+      <w:numFmt w:val="bullet"/>
+      <w:lvlText w:val="●"/>
+      <w:lvlJc w:val="left"/>
+      <w:pPr>
+        <w:ind w:left="2880" w:hanging="360"/>
+      </w:pPr>
+      <w:rPr>
+        <w:u w:val="none"/>
+      </w:rPr>
+    </w:lvl>
+    <w:lvl w:ilvl="4">
+      <w:start w:val="1"/>
+      <w:numFmt w:val="bullet"/>
+      <w:lvlText w:val="○"/>
+      <w:lvlJc w:val="left"/>
+      <w:pPr>
+        <w:ind w:left="3600" w:hanging="360"/>
+      </w:pPr>
+      <w:rPr>
+        <w:u w:val="none"/>
+      </w:rPr>
+    </w:lvl>
+    <w:lvl w:ilvl="5">
+      <w:start w:val="1"/>
+      <w:numFmt w:val="bullet"/>
+      <w:lvlText w:val="■"/>
+      <w:lvlJc w:val="left"/>
+      <w:pPr>
+        <w:ind w:left="4320" w:hanging="360"/>
+      </w:pPr>
+      <w:rPr>
+        <w:u w:val="none"/>
+      </w:rPr>
+    </w:lvl>
+    <w:lvl w:ilvl="6">
+      <w:start w:val="1"/>
+      <w:numFmt w:val="bullet"/>
+      <w:lvlText w:val="●"/>
+      <w:lvlJc w:val="left"/>
+      <w:pPr>
+        <w:ind w:left="5040" w:hanging="360"/>
+      </w:pPr>
+      <w:rPr>
+        <w:u w:val="none"/>
+      </w:rPr>
+    </w:lvl>
+    <w:lvl w:ilvl="7">
+      <w:start w:val="1"/>
+      <w:numFmt w:val="bullet"/>
+      <w:lvlText w:val="○"/>
+      <w:lvlJc w:val="left"/>
+      <w:pPr>
+        <w:ind w:left="5760" w:hanging="360"/>
+      </w:pPr>
+      <w:rPr>
+        <w:u w:val="none"/>
+      </w:rPr>
+    </w:lvl>
+    <w:lvl w:ilvl="8">
+      <w:start w:val="1"/>
+      <w:numFmt w:val="bullet"/>
+      <w:lvlText w:val="■"/>
+      <w:lvlJc w:val="left"/>
+      <w:pPr>
+        <w:ind w:left="6480" w:hanging="360"/>
+      </w:pPr>
+      <w:rPr>
+        <w:u w:val="none"/>
+      </w:rPr>
+    </w:lvl>
+  </w:abstractNum>
+  <w:abstractNum w:abstractNumId="6">
+    <w:lvl w:ilvl="0">
+      <w:start w:val="1"/>
+      <w:numFmt w:val="bullet"/>
+      <w:lvlText w:val="●"/>
+      <w:lvlJc w:val="left"/>
+      <w:pPr>
+        <w:ind w:left="720" w:hanging="360"/>
+      </w:pPr>
+      <w:rPr>
         <w:rFonts w:ascii="Arial" w:cs="Arial" w:eastAsia="Arial" w:hAnsi="Arial"/>
         <w:color w:val="24292e"/>
         <w:sz w:val="24"/>
@@ -1597,7 +1756,7 @@
       </w:rPr>
     </w:lvl>
   </w:abstractNum>
-  <w:abstractNum w:abstractNumId="6">
+  <w:abstractNum w:abstractNumId="7">
     <w:lvl w:ilvl="0">
       <w:start w:val="1"/>
       <w:numFmt w:val="bullet"/>
@@ -1724,6 +1883,9 @@
   </w:num>
   <w:num w:numId="6">
     <w:abstractNumId w:val="6"/>
+  </w:num>
+  <w:num w:numId="7">
+    <w:abstractNumId w:val="7"/>
   </w:num>
 </w:numbering>
 </file>

</xml_diff>